<commit_message>
2.2.1 Read events to Review events
</commit_message>
<xml_diff>
--- a/Hierarchy.docx
+++ b/Hierarchy.docx
@@ -4,12 +4,13 @@
   <w:body>
     <w:p/>
     <w:p>
+      <w:bookmarkStart w:id="0" w:name="_GoBack"/>
       <w:r>
         <w:rPr>
           <w:noProof/>
         </w:rPr>
         <w:drawing>
-          <wp:inline distT="0" distB="0" distL="0" distR="0" wp14:anchorId="6C134F5F" wp14:editId="54A73DCB">
+          <wp:inline distT="0" distB="0" distL="0" distR="0" wp14:anchorId="6C134F5F" wp14:editId="3B7504E3">
             <wp:extent cx="8104909" cy="5279794"/>
             <wp:effectExtent l="0" t="0" r="23495" b="0"/>
             <wp:docPr id="2" name="Diagram 2"/>
@@ -22,6 +23,7 @@
           </wp:inline>
         </w:drawing>
       </w:r>
+      <w:bookmarkEnd w:id="0"/>
     </w:p>
     <w:p>
       <w:r>
@@ -140,8 +142,6 @@
           <w:color w:val="AA0101"/>
         </w:rPr>
       </w:pPr>
-      <w:bookmarkStart w:id="0" w:name="_GoBack"/>
-      <w:bookmarkEnd w:id="0"/>
     </w:p>
     <w:p>
       <w:r>
@@ -149,7 +149,7 @@
           <w:noProof/>
         </w:rPr>
         <w:drawing>
-          <wp:inline distT="0" distB="0" distL="0" distR="0" wp14:anchorId="4FB9924A" wp14:editId="7DBFE2E9">
+          <wp:inline distT="0" distB="0" distL="0" distR="0" wp14:anchorId="4FB9924A" wp14:editId="24D085A9">
             <wp:extent cx="8115300" cy="5715000"/>
             <wp:effectExtent l="0" t="0" r="0" b="25400"/>
             <wp:docPr id="4" name="Diagram 4"/>
@@ -5382,6 +5382,12 @@
     <dgm:pt modelId="{5F6699EA-B282-0544-A3DD-883D28DB3394}">
       <dgm:prSet phldrT="[Text]"/>
       <dgm:spPr>
+        <a:solidFill>
+          <a:schemeClr val="accent6">
+            <a:lumMod val="40000"/>
+            <a:lumOff val="60000"/>
+          </a:schemeClr>
+        </a:solidFill>
         <a:ln>
           <a:solidFill>
             <a:srgbClr val="FF6737"/>
@@ -14117,6 +14123,13 @@
         </dgm:presLayoutVars>
       </dgm:prSet>
       <dgm:spPr/>
+      <dgm:t>
+        <a:bodyPr/>
+        <a:lstStyle/>
+        <a:p>
+          <a:endParaRPr lang="en-US"/>
+        </a:p>
+      </dgm:t>
     </dgm:pt>
     <dgm:pt modelId="{0F49B806-CD61-3F46-90A8-B5119AD63B4B}" type="pres">
       <dgm:prSet presAssocID="{7E359EA8-19C0-A240-8F66-01C37C358661}" presName="hierRoot1" presStyleCnt="0">
@@ -14148,6 +14161,13 @@
     <dgm:pt modelId="{CF74E9BF-5172-EE49-A596-DC169EC0FECD}" type="pres">
       <dgm:prSet presAssocID="{7E359EA8-19C0-A240-8F66-01C37C358661}" presName="rootConnector1" presStyleLbl="node1" presStyleIdx="0" presStyleCnt="0"/>
       <dgm:spPr/>
+      <dgm:t>
+        <a:bodyPr/>
+        <a:lstStyle/>
+        <a:p>
+          <a:endParaRPr lang="en-US"/>
+        </a:p>
+      </dgm:t>
     </dgm:pt>
     <dgm:pt modelId="{DE6DA753-4C17-3E41-A946-DF333A5F25B9}" type="pres">
       <dgm:prSet presAssocID="{7E359EA8-19C0-A240-8F66-01C37C358661}" presName="hierChild2" presStyleCnt="0"/>
@@ -14156,6 +14176,13 @@
     <dgm:pt modelId="{4173E1F6-407C-9347-BF0B-D32913D4EF02}" type="pres">
       <dgm:prSet presAssocID="{08FC424E-2EA0-E440-A628-03F6D5D1232D}" presName="Name37" presStyleLbl="parChTrans1D2" presStyleIdx="0" presStyleCnt="6" custSzX="972000" custSzY="504000"/>
       <dgm:spPr/>
+      <dgm:t>
+        <a:bodyPr/>
+        <a:lstStyle/>
+        <a:p>
+          <a:endParaRPr lang="en-US"/>
+        </a:p>
+      </dgm:t>
     </dgm:pt>
     <dgm:pt modelId="{DCC507F5-EAC8-884C-A99B-1326FA4039E8}" type="pres">
       <dgm:prSet presAssocID="{AB6B0066-E10B-E748-842B-26B844697FD0}" presName="hierRoot2" presStyleCnt="0">
@@ -14176,10 +14203,24 @@
         </dgm:presLayoutVars>
       </dgm:prSet>
       <dgm:spPr/>
+      <dgm:t>
+        <a:bodyPr/>
+        <a:lstStyle/>
+        <a:p>
+          <a:endParaRPr lang="en-US"/>
+        </a:p>
+      </dgm:t>
     </dgm:pt>
     <dgm:pt modelId="{7F6767B1-59D2-A44A-846E-A25D2731CFEF}" type="pres">
       <dgm:prSet presAssocID="{AB6B0066-E10B-E748-842B-26B844697FD0}" presName="rootConnector" presStyleLbl="node2" presStyleIdx="0" presStyleCnt="6"/>
       <dgm:spPr/>
+      <dgm:t>
+        <a:bodyPr/>
+        <a:lstStyle/>
+        <a:p>
+          <a:endParaRPr lang="en-US"/>
+        </a:p>
+      </dgm:t>
     </dgm:pt>
     <dgm:pt modelId="{6D855B14-D0E3-2143-9BBA-0EF8D05E415C}" type="pres">
       <dgm:prSet presAssocID="{AB6B0066-E10B-E748-842B-26B844697FD0}" presName="hierChild4" presStyleCnt="0"/>
@@ -14192,6 +14233,13 @@
     <dgm:pt modelId="{525267A6-9FAB-C347-B4BC-0BE01B793F3E}" type="pres">
       <dgm:prSet presAssocID="{2E6D0966-884B-EC4D-AC5F-2B830430DDFE}" presName="Name37" presStyleLbl="parChTrans1D2" presStyleIdx="1" presStyleCnt="6" custSzX="972000" custSzY="504000"/>
       <dgm:spPr/>
+      <dgm:t>
+        <a:bodyPr/>
+        <a:lstStyle/>
+        <a:p>
+          <a:endParaRPr lang="en-US"/>
+        </a:p>
+      </dgm:t>
     </dgm:pt>
     <dgm:pt modelId="{2796B1FB-C6A7-B943-95E7-EDF59A3B901D}" type="pres">
       <dgm:prSet presAssocID="{BAF2C9CE-67E7-6D41-BF89-93FAE907F725}" presName="hierRoot2" presStyleCnt="0">
@@ -14212,10 +14260,24 @@
         </dgm:presLayoutVars>
       </dgm:prSet>
       <dgm:spPr/>
+      <dgm:t>
+        <a:bodyPr/>
+        <a:lstStyle/>
+        <a:p>
+          <a:endParaRPr lang="en-US"/>
+        </a:p>
+      </dgm:t>
     </dgm:pt>
     <dgm:pt modelId="{80687227-3905-5644-B64A-C97A5BE2410E}" type="pres">
       <dgm:prSet presAssocID="{BAF2C9CE-67E7-6D41-BF89-93FAE907F725}" presName="rootConnector" presStyleLbl="node2" presStyleIdx="1" presStyleCnt="6"/>
       <dgm:spPr/>
+      <dgm:t>
+        <a:bodyPr/>
+        <a:lstStyle/>
+        <a:p>
+          <a:endParaRPr lang="en-US"/>
+        </a:p>
+      </dgm:t>
     </dgm:pt>
     <dgm:pt modelId="{5F67D6B5-0CC4-5A4D-B183-86F5F27B0FBF}" type="pres">
       <dgm:prSet presAssocID="{BAF2C9CE-67E7-6D41-BF89-93FAE907F725}" presName="hierChild4" presStyleCnt="0"/>
@@ -14228,6 +14290,13 @@
     <dgm:pt modelId="{4014CA14-C81D-E24A-91E2-B8FECD74A846}" type="pres">
       <dgm:prSet presAssocID="{8E817631-638D-7542-A50C-C891340460C7}" presName="Name37" presStyleLbl="parChTrans1D2" presStyleIdx="2" presStyleCnt="6" custSzX="972000" custSzY="504000"/>
       <dgm:spPr/>
+      <dgm:t>
+        <a:bodyPr/>
+        <a:lstStyle/>
+        <a:p>
+          <a:endParaRPr lang="en-US"/>
+        </a:p>
+      </dgm:t>
     </dgm:pt>
     <dgm:pt modelId="{DAAFA89C-15F1-E24F-9D6B-247750404409}" type="pres">
       <dgm:prSet presAssocID="{26388E2B-3FBB-0447-8F46-80C006C4A38C}" presName="hierRoot2" presStyleCnt="0">
@@ -14248,10 +14317,24 @@
         </dgm:presLayoutVars>
       </dgm:prSet>
       <dgm:spPr/>
+      <dgm:t>
+        <a:bodyPr/>
+        <a:lstStyle/>
+        <a:p>
+          <a:endParaRPr lang="en-US"/>
+        </a:p>
+      </dgm:t>
     </dgm:pt>
     <dgm:pt modelId="{D60C6773-905A-0F44-AD7D-41C52CA74700}" type="pres">
       <dgm:prSet presAssocID="{26388E2B-3FBB-0447-8F46-80C006C4A38C}" presName="rootConnector" presStyleLbl="node2" presStyleIdx="2" presStyleCnt="6"/>
       <dgm:spPr/>
+      <dgm:t>
+        <a:bodyPr/>
+        <a:lstStyle/>
+        <a:p>
+          <a:endParaRPr lang="en-US"/>
+        </a:p>
+      </dgm:t>
     </dgm:pt>
     <dgm:pt modelId="{C9AA5E6C-1D93-A84E-AB95-36855DF83538}" type="pres">
       <dgm:prSet presAssocID="{26388E2B-3FBB-0447-8F46-80C006C4A38C}" presName="hierChild4" presStyleCnt="0"/>
@@ -14264,6 +14347,13 @@
     <dgm:pt modelId="{FBD0188F-8DB7-9F4C-8511-31B70388188C}" type="pres">
       <dgm:prSet presAssocID="{1C2A4794-CD4C-8040-9FB7-42E6C7CAB356}" presName="Name37" presStyleLbl="parChTrans1D2" presStyleIdx="3" presStyleCnt="6" custSzX="972000" custSzY="504000"/>
       <dgm:spPr/>
+      <dgm:t>
+        <a:bodyPr/>
+        <a:lstStyle/>
+        <a:p>
+          <a:endParaRPr lang="en-US"/>
+        </a:p>
+      </dgm:t>
     </dgm:pt>
     <dgm:pt modelId="{0C89EDB0-3054-5243-9951-865A0EB8BD91}" type="pres">
       <dgm:prSet presAssocID="{53787938-F847-534F-9480-A790E2443790}" presName="hierRoot2" presStyleCnt="0">
@@ -14284,10 +14374,24 @@
         </dgm:presLayoutVars>
       </dgm:prSet>
       <dgm:spPr/>
+      <dgm:t>
+        <a:bodyPr/>
+        <a:lstStyle/>
+        <a:p>
+          <a:endParaRPr lang="en-US"/>
+        </a:p>
+      </dgm:t>
     </dgm:pt>
     <dgm:pt modelId="{31066005-EBCE-5D43-888A-1DBAE99EC516}" type="pres">
       <dgm:prSet presAssocID="{53787938-F847-534F-9480-A790E2443790}" presName="rootConnector" presStyleLbl="node2" presStyleIdx="3" presStyleCnt="6"/>
       <dgm:spPr/>
+      <dgm:t>
+        <a:bodyPr/>
+        <a:lstStyle/>
+        <a:p>
+          <a:endParaRPr lang="en-US"/>
+        </a:p>
+      </dgm:t>
     </dgm:pt>
     <dgm:pt modelId="{9FC15AC5-4C82-6442-A15D-1E1F84EE2095}" type="pres">
       <dgm:prSet presAssocID="{53787938-F847-534F-9480-A790E2443790}" presName="hierChild4" presStyleCnt="0"/>
@@ -14300,6 +14404,13 @@
     <dgm:pt modelId="{1144A3A5-77E1-6C46-89BD-9064B8ADBDA1}" type="pres">
       <dgm:prSet presAssocID="{5E27913B-40C8-D546-85A6-BAD8B26F2FDE}" presName="Name37" presStyleLbl="parChTrans1D2" presStyleIdx="4" presStyleCnt="6" custSzX="972000" custSzY="504000"/>
       <dgm:spPr/>
+      <dgm:t>
+        <a:bodyPr/>
+        <a:lstStyle/>
+        <a:p>
+          <a:endParaRPr lang="en-US"/>
+        </a:p>
+      </dgm:t>
     </dgm:pt>
     <dgm:pt modelId="{25570D72-0818-0C4E-89C6-C764C21F5C4C}" type="pres">
       <dgm:prSet presAssocID="{129698FF-0A1A-FC49-8C1B-D6DDFDDD3600}" presName="hierRoot2" presStyleCnt="0">
@@ -14320,10 +14431,24 @@
         </dgm:presLayoutVars>
       </dgm:prSet>
       <dgm:spPr/>
+      <dgm:t>
+        <a:bodyPr/>
+        <a:lstStyle/>
+        <a:p>
+          <a:endParaRPr lang="en-US"/>
+        </a:p>
+      </dgm:t>
     </dgm:pt>
     <dgm:pt modelId="{F43BEB49-2CCD-C042-994A-4DE4C50FA906}" type="pres">
       <dgm:prSet presAssocID="{129698FF-0A1A-FC49-8C1B-D6DDFDDD3600}" presName="rootConnector" presStyleLbl="node2" presStyleIdx="4" presStyleCnt="6"/>
       <dgm:spPr/>
+      <dgm:t>
+        <a:bodyPr/>
+        <a:lstStyle/>
+        <a:p>
+          <a:endParaRPr lang="en-US"/>
+        </a:p>
+      </dgm:t>
     </dgm:pt>
     <dgm:pt modelId="{94D1E006-3582-3D4E-B21B-0F9E0488FB5B}" type="pres">
       <dgm:prSet presAssocID="{129698FF-0A1A-FC49-8C1B-D6DDFDDD3600}" presName="hierChild4" presStyleCnt="0"/>
@@ -14336,6 +14461,13 @@
     <dgm:pt modelId="{2D1498BB-DA63-3E46-B1A9-2139BC9F20A6}" type="pres">
       <dgm:prSet presAssocID="{6341F522-AE3C-CC42-9203-354FA8002F2A}" presName="Name37" presStyleLbl="parChTrans1D2" presStyleIdx="5" presStyleCnt="6" custSzX="972000" custSzY="504000"/>
       <dgm:spPr/>
+      <dgm:t>
+        <a:bodyPr/>
+        <a:lstStyle/>
+        <a:p>
+          <a:endParaRPr lang="en-US"/>
+        </a:p>
+      </dgm:t>
     </dgm:pt>
     <dgm:pt modelId="{3E6900A1-DDA8-FD48-ADCB-6AF2520A91D2}" type="pres">
       <dgm:prSet presAssocID="{894E9338-08ED-E24C-8933-5C25DC6D11CF}" presName="hierRoot2" presStyleCnt="0">
@@ -14356,10 +14488,24 @@
         </dgm:presLayoutVars>
       </dgm:prSet>
       <dgm:spPr/>
+      <dgm:t>
+        <a:bodyPr/>
+        <a:lstStyle/>
+        <a:p>
+          <a:endParaRPr lang="en-US"/>
+        </a:p>
+      </dgm:t>
     </dgm:pt>
     <dgm:pt modelId="{DD53BEA4-A539-8E4B-A8A5-AD7DABD5DBAE}" type="pres">
       <dgm:prSet presAssocID="{894E9338-08ED-E24C-8933-5C25DC6D11CF}" presName="rootConnector" presStyleLbl="node2" presStyleIdx="5" presStyleCnt="6"/>
       <dgm:spPr/>
+      <dgm:t>
+        <a:bodyPr/>
+        <a:lstStyle/>
+        <a:p>
+          <a:endParaRPr lang="en-US"/>
+        </a:p>
+      </dgm:t>
     </dgm:pt>
     <dgm:pt modelId="{3A9AADB9-A723-9740-B5C5-F54CC0994F5A}" type="pres">
       <dgm:prSet presAssocID="{894E9338-08ED-E24C-8933-5C25DC6D11CF}" presName="hierChild4" presStyleCnt="0"/>
@@ -14391,8 +14537,8 @@
     <dgm:cxn modelId="{5FF439FD-F6CF-8844-852D-F6BA620EE8DF}" type="presOf" srcId="{5E27913B-40C8-D546-85A6-BAD8B26F2FDE}" destId="{1144A3A5-77E1-6C46-89BD-9064B8ADBDA1}" srcOrd="0" destOrd="0" presId="urn:microsoft.com/office/officeart/2005/8/layout/orgChart1"/>
     <dgm:cxn modelId="{1EF74490-0257-EC41-A701-7F1DBBA013BA}" type="presOf" srcId="{6341F522-AE3C-CC42-9203-354FA8002F2A}" destId="{2D1498BB-DA63-3E46-B1A9-2139BC9F20A6}" srcOrd="0" destOrd="0" presId="urn:microsoft.com/office/officeart/2005/8/layout/orgChart1"/>
     <dgm:cxn modelId="{A862C95B-7946-5048-9CEB-525F29DB5B10}" type="presOf" srcId="{AB6B0066-E10B-E748-842B-26B844697FD0}" destId="{7F6767B1-59D2-A44A-846E-A25D2731CFEF}" srcOrd="1" destOrd="0" presId="urn:microsoft.com/office/officeart/2005/8/layout/orgChart1"/>
+    <dgm:cxn modelId="{409BBC06-FCCE-0548-BA15-30BACA16D53C}" srcId="{7E359EA8-19C0-A240-8F66-01C37C358661}" destId="{BAF2C9CE-67E7-6D41-BF89-93FAE907F725}" srcOrd="1" destOrd="0" parTransId="{2E6D0966-884B-EC4D-AC5F-2B830430DDFE}" sibTransId="{1EE594C7-B102-4E43-B080-8EED9ABB3721}"/>
     <dgm:cxn modelId="{D640807B-5596-C949-A864-FE1099E6118C}" type="presOf" srcId="{BAF2C9CE-67E7-6D41-BF89-93FAE907F725}" destId="{80687227-3905-5644-B64A-C97A5BE2410E}" srcOrd="1" destOrd="0" presId="urn:microsoft.com/office/officeart/2005/8/layout/orgChart1"/>
-    <dgm:cxn modelId="{409BBC06-FCCE-0548-BA15-30BACA16D53C}" srcId="{7E359EA8-19C0-A240-8F66-01C37C358661}" destId="{BAF2C9CE-67E7-6D41-BF89-93FAE907F725}" srcOrd="1" destOrd="0" parTransId="{2E6D0966-884B-EC4D-AC5F-2B830430DDFE}" sibTransId="{1EE594C7-B102-4E43-B080-8EED9ABB3721}"/>
     <dgm:cxn modelId="{0EC2F80E-2427-C749-A85A-257C39159ADC}" type="presOf" srcId="{129698FF-0A1A-FC49-8C1B-D6DDFDDD3600}" destId="{BA04562A-B382-F541-8C91-A5DECE8039F9}" srcOrd="0" destOrd="0" presId="urn:microsoft.com/office/officeart/2005/8/layout/orgChart1"/>
     <dgm:cxn modelId="{81F5521A-65F3-DD4E-BABA-25AE5FF7FCD8}" type="presOf" srcId="{1C2A4794-CD4C-8040-9FB7-42E6C7CAB356}" destId="{FBD0188F-8DB7-9F4C-8511-31B70388188C}" srcOrd="0" destOrd="0" presId="urn:microsoft.com/office/officeart/2005/8/layout/orgChart1"/>
     <dgm:cxn modelId="{1ACD0D16-6025-C643-BC86-B27AD18D6DFE}" type="presOf" srcId="{26388E2B-3FBB-0447-8F46-80C006C4A38C}" destId="{C1F80A47-52DF-E945-BAC7-800CEC671935}" srcOrd="0" destOrd="0" presId="urn:microsoft.com/office/officeart/2005/8/layout/orgChart1"/>
@@ -15010,6 +15156,13 @@
         </dgm:presLayoutVars>
       </dgm:prSet>
       <dgm:spPr/>
+      <dgm:t>
+        <a:bodyPr/>
+        <a:lstStyle/>
+        <a:p>
+          <a:endParaRPr lang="en-US"/>
+        </a:p>
+      </dgm:t>
     </dgm:pt>
     <dgm:pt modelId="{33941368-2461-6D43-ACA5-38143D34A43B}" type="pres">
       <dgm:prSet presAssocID="{0E150763-D357-8940-B92A-6A4083C12E45}" presName="hierRoot1" presStyleCnt="0">
@@ -15041,6 +15194,13 @@
     <dgm:pt modelId="{E09D8A7A-D6CF-A246-86EB-F70EDE1DCD0C}" type="pres">
       <dgm:prSet presAssocID="{0E150763-D357-8940-B92A-6A4083C12E45}" presName="rootConnector1" presStyleLbl="node1" presStyleIdx="0" presStyleCnt="0"/>
       <dgm:spPr/>
+      <dgm:t>
+        <a:bodyPr/>
+        <a:lstStyle/>
+        <a:p>
+          <a:endParaRPr lang="en-US"/>
+        </a:p>
+      </dgm:t>
     </dgm:pt>
     <dgm:pt modelId="{E546698D-E1A2-6B41-A624-76D391CDEB2D}" type="pres">
       <dgm:prSet presAssocID="{0E150763-D357-8940-B92A-6A4083C12E45}" presName="hierChild2" presStyleCnt="0"/>
@@ -15049,6 +15209,13 @@
     <dgm:pt modelId="{B6AF463D-3380-CF46-8C2A-177DF90CD817}" type="pres">
       <dgm:prSet presAssocID="{8FC962D5-24A1-894D-B347-024DD8E81077}" presName="Name35" presStyleLbl="parChTrans1D2" presStyleIdx="0" presStyleCnt="7"/>
       <dgm:spPr/>
+      <dgm:t>
+        <a:bodyPr/>
+        <a:lstStyle/>
+        <a:p>
+          <a:endParaRPr lang="en-US"/>
+        </a:p>
+      </dgm:t>
     </dgm:pt>
     <dgm:pt modelId="{2F56CA7A-0083-8344-91EF-2C0C1ADC5C5F}" type="pres">
       <dgm:prSet presAssocID="{AE5B41C0-A824-EB41-9622-59E7344B18CE}" presName="hierRoot2" presStyleCnt="0">
@@ -15069,10 +15236,24 @@
         </dgm:presLayoutVars>
       </dgm:prSet>
       <dgm:spPr/>
+      <dgm:t>
+        <a:bodyPr/>
+        <a:lstStyle/>
+        <a:p>
+          <a:endParaRPr lang="en-US"/>
+        </a:p>
+      </dgm:t>
     </dgm:pt>
     <dgm:pt modelId="{34FAAC3D-157D-7044-BC85-5907C48FF992}" type="pres">
       <dgm:prSet presAssocID="{AE5B41C0-A824-EB41-9622-59E7344B18CE}" presName="rootConnector" presStyleLbl="node2" presStyleIdx="0" presStyleCnt="7"/>
       <dgm:spPr/>
+      <dgm:t>
+        <a:bodyPr/>
+        <a:lstStyle/>
+        <a:p>
+          <a:endParaRPr lang="en-US"/>
+        </a:p>
+      </dgm:t>
     </dgm:pt>
     <dgm:pt modelId="{B2C9E156-3B50-8F43-B452-7D9C43BE7455}" type="pres">
       <dgm:prSet presAssocID="{AE5B41C0-A824-EB41-9622-59E7344B18CE}" presName="hierChild4" presStyleCnt="0"/>
@@ -15085,6 +15266,13 @@
     <dgm:pt modelId="{80EF1702-6007-2144-A3E4-FF10EC54B42A}" type="pres">
       <dgm:prSet presAssocID="{CEB8F436-EACE-C340-9DAD-81DEB3650439}" presName="Name35" presStyleLbl="parChTrans1D2" presStyleIdx="1" presStyleCnt="7"/>
       <dgm:spPr/>
+      <dgm:t>
+        <a:bodyPr/>
+        <a:lstStyle/>
+        <a:p>
+          <a:endParaRPr lang="en-US"/>
+        </a:p>
+      </dgm:t>
     </dgm:pt>
     <dgm:pt modelId="{DED92564-97E0-9D49-A221-DEE886C6CEB4}" type="pres">
       <dgm:prSet presAssocID="{DA5B704E-80AE-7649-85F1-4CF244809BD9}" presName="hierRoot2" presStyleCnt="0">
@@ -15105,10 +15293,24 @@
         </dgm:presLayoutVars>
       </dgm:prSet>
       <dgm:spPr/>
+      <dgm:t>
+        <a:bodyPr/>
+        <a:lstStyle/>
+        <a:p>
+          <a:endParaRPr lang="en-US"/>
+        </a:p>
+      </dgm:t>
     </dgm:pt>
     <dgm:pt modelId="{A59E9C61-1CD9-E245-85CE-621F84BCF593}" type="pres">
       <dgm:prSet presAssocID="{DA5B704E-80AE-7649-85F1-4CF244809BD9}" presName="rootConnector" presStyleLbl="node2" presStyleIdx="1" presStyleCnt="7"/>
       <dgm:spPr/>
+      <dgm:t>
+        <a:bodyPr/>
+        <a:lstStyle/>
+        <a:p>
+          <a:endParaRPr lang="en-US"/>
+        </a:p>
+      </dgm:t>
     </dgm:pt>
     <dgm:pt modelId="{1902429C-40BC-204F-A5AB-9BAC32122E01}" type="pres">
       <dgm:prSet presAssocID="{DA5B704E-80AE-7649-85F1-4CF244809BD9}" presName="hierChild4" presStyleCnt="0"/>
@@ -15121,6 +15323,13 @@
     <dgm:pt modelId="{5599B950-DB4C-A94B-98A7-F15523113A4D}" type="pres">
       <dgm:prSet presAssocID="{887E4FBC-F3F1-964F-AC7D-39CCA4797D8E}" presName="Name35" presStyleLbl="parChTrans1D2" presStyleIdx="2" presStyleCnt="7"/>
       <dgm:spPr/>
+      <dgm:t>
+        <a:bodyPr/>
+        <a:lstStyle/>
+        <a:p>
+          <a:endParaRPr lang="en-US"/>
+        </a:p>
+      </dgm:t>
     </dgm:pt>
     <dgm:pt modelId="{AB74B7B5-AFA3-E148-B8E6-2EF3ABF9DEA6}" type="pres">
       <dgm:prSet presAssocID="{2E67F9B7-157D-5541-9E8B-E2D86E0E66B0}" presName="hierRoot2" presStyleCnt="0">
@@ -15152,6 +15361,13 @@
     <dgm:pt modelId="{4749C48E-6E22-6E48-B9BC-2BEB7FA0BC0D}" type="pres">
       <dgm:prSet presAssocID="{2E67F9B7-157D-5541-9E8B-E2D86E0E66B0}" presName="rootConnector" presStyleLbl="node2" presStyleIdx="2" presStyleCnt="7"/>
       <dgm:spPr/>
+      <dgm:t>
+        <a:bodyPr/>
+        <a:lstStyle/>
+        <a:p>
+          <a:endParaRPr lang="en-US"/>
+        </a:p>
+      </dgm:t>
     </dgm:pt>
     <dgm:pt modelId="{55519C46-49EB-A348-9CBA-EFD8EA7077F6}" type="pres">
       <dgm:prSet presAssocID="{2E67F9B7-157D-5541-9E8B-E2D86E0E66B0}" presName="hierChild4" presStyleCnt="0"/>
@@ -15164,6 +15380,13 @@
     <dgm:pt modelId="{6A6670B4-2D74-BA4C-B685-3DE70AF13465}" type="pres">
       <dgm:prSet presAssocID="{64E9EEAB-1C4B-C14C-96E9-9998D96F7E86}" presName="Name35" presStyleLbl="parChTrans1D2" presStyleIdx="3" presStyleCnt="7"/>
       <dgm:spPr/>
+      <dgm:t>
+        <a:bodyPr/>
+        <a:lstStyle/>
+        <a:p>
+          <a:endParaRPr lang="en-US"/>
+        </a:p>
+      </dgm:t>
     </dgm:pt>
     <dgm:pt modelId="{A9740DB3-06B5-D54F-A4E6-4EDA3BEE723B}" type="pres">
       <dgm:prSet presAssocID="{368ECBC9-6515-EB4F-BB73-B26A4B83D00F}" presName="hierRoot2" presStyleCnt="0">
@@ -15195,6 +15418,13 @@
     <dgm:pt modelId="{27BEA932-DC44-0043-9035-FF366CCF5931}" type="pres">
       <dgm:prSet presAssocID="{368ECBC9-6515-EB4F-BB73-B26A4B83D00F}" presName="rootConnector" presStyleLbl="node2" presStyleIdx="3" presStyleCnt="7"/>
       <dgm:spPr/>
+      <dgm:t>
+        <a:bodyPr/>
+        <a:lstStyle/>
+        <a:p>
+          <a:endParaRPr lang="en-US"/>
+        </a:p>
+      </dgm:t>
     </dgm:pt>
     <dgm:pt modelId="{52208725-1FDF-1C40-89F6-9A3DE8AD69E5}" type="pres">
       <dgm:prSet presAssocID="{368ECBC9-6515-EB4F-BB73-B26A4B83D00F}" presName="hierChild4" presStyleCnt="0"/>
@@ -15207,6 +15437,13 @@
     <dgm:pt modelId="{F0FC1142-3CB2-924B-9C25-D0C038EBCB41}" type="pres">
       <dgm:prSet presAssocID="{3E67E037-A43A-6B44-AF02-617E5D669B07}" presName="Name35" presStyleLbl="parChTrans1D2" presStyleIdx="4" presStyleCnt="7"/>
       <dgm:spPr/>
+      <dgm:t>
+        <a:bodyPr/>
+        <a:lstStyle/>
+        <a:p>
+          <a:endParaRPr lang="en-US"/>
+        </a:p>
+      </dgm:t>
     </dgm:pt>
     <dgm:pt modelId="{E7B3FD14-6CAE-094D-9583-BB6A6A23378F}" type="pres">
       <dgm:prSet presAssocID="{FC5695F4-AA7A-8E44-B44E-03473711BF4D}" presName="hierRoot2" presStyleCnt="0">
@@ -15238,6 +15475,13 @@
     <dgm:pt modelId="{DACBD48B-369F-1246-BC29-8640FDCA9F26}" type="pres">
       <dgm:prSet presAssocID="{FC5695F4-AA7A-8E44-B44E-03473711BF4D}" presName="rootConnector" presStyleLbl="node2" presStyleIdx="4" presStyleCnt="7"/>
       <dgm:spPr/>
+      <dgm:t>
+        <a:bodyPr/>
+        <a:lstStyle/>
+        <a:p>
+          <a:endParaRPr lang="en-US"/>
+        </a:p>
+      </dgm:t>
     </dgm:pt>
     <dgm:pt modelId="{F1B0E70F-3FEF-174C-9F5D-727A9B6ACB23}" type="pres">
       <dgm:prSet presAssocID="{FC5695F4-AA7A-8E44-B44E-03473711BF4D}" presName="hierChild4" presStyleCnt="0"/>
@@ -15250,6 +15494,13 @@
     <dgm:pt modelId="{107DD371-DC20-BB40-AD15-604AD1CF713C}" type="pres">
       <dgm:prSet presAssocID="{314A3DE2-D766-8D48-8484-AF7C7B04BA78}" presName="Name35" presStyleLbl="parChTrans1D2" presStyleIdx="5" presStyleCnt="7"/>
       <dgm:spPr/>
+      <dgm:t>
+        <a:bodyPr/>
+        <a:lstStyle/>
+        <a:p>
+          <a:endParaRPr lang="en-US"/>
+        </a:p>
+      </dgm:t>
     </dgm:pt>
     <dgm:pt modelId="{1CAC212A-F69F-B749-B7E4-8BC6096B5B85}" type="pres">
       <dgm:prSet presAssocID="{78D31748-01E3-F04B-9A83-1B0398E87B41}" presName="hierRoot2" presStyleCnt="0">
@@ -15281,6 +15532,13 @@
     <dgm:pt modelId="{C78E5E0D-FB5D-544E-9D35-03835286D0BB}" type="pres">
       <dgm:prSet presAssocID="{78D31748-01E3-F04B-9A83-1B0398E87B41}" presName="rootConnector" presStyleLbl="node2" presStyleIdx="5" presStyleCnt="7"/>
       <dgm:spPr/>
+      <dgm:t>
+        <a:bodyPr/>
+        <a:lstStyle/>
+        <a:p>
+          <a:endParaRPr lang="en-US"/>
+        </a:p>
+      </dgm:t>
     </dgm:pt>
     <dgm:pt modelId="{D0CE71FE-CC64-CA45-9253-DFF1D4DF1DFA}" type="pres">
       <dgm:prSet presAssocID="{78D31748-01E3-F04B-9A83-1B0398E87B41}" presName="hierChild4" presStyleCnt="0"/>
@@ -15293,6 +15551,13 @@
     <dgm:pt modelId="{E65487EF-FEF1-8F45-B321-5B5B2AD938D1}" type="pres">
       <dgm:prSet presAssocID="{138D0B7E-4BCC-A94C-A522-B1178BDC5A43}" presName="Name35" presStyleLbl="parChTrans1D2" presStyleIdx="6" presStyleCnt="7"/>
       <dgm:spPr/>
+      <dgm:t>
+        <a:bodyPr/>
+        <a:lstStyle/>
+        <a:p>
+          <a:endParaRPr lang="en-US"/>
+        </a:p>
+      </dgm:t>
     </dgm:pt>
     <dgm:pt modelId="{00506D3A-5D2A-C14E-8F5C-112A0843AF22}" type="pres">
       <dgm:prSet presAssocID="{117BB58C-CBC6-0845-9E78-292BB52C32F7}" presName="hierRoot2" presStyleCnt="0">
@@ -15324,6 +15589,13 @@
     <dgm:pt modelId="{D0965BD1-9533-4C49-AFD1-13371C63610D}" type="pres">
       <dgm:prSet presAssocID="{117BB58C-CBC6-0845-9E78-292BB52C32F7}" presName="rootConnector" presStyleLbl="node2" presStyleIdx="6" presStyleCnt="7"/>
       <dgm:spPr/>
+      <dgm:t>
+        <a:bodyPr/>
+        <a:lstStyle/>
+        <a:p>
+          <a:endParaRPr lang="en-US"/>
+        </a:p>
+      </dgm:t>
     </dgm:pt>
     <dgm:pt modelId="{FD57C596-C723-DF4C-BF05-15E79CB11662}" type="pres">
       <dgm:prSet presAssocID="{117BB58C-CBC6-0845-9E78-292BB52C32F7}" presName="hierChild4" presStyleCnt="0"/>
@@ -15339,38 +15611,38 @@
     </dgm:pt>
   </dgm:ptLst>
   <dgm:cxnLst>
+    <dgm:cxn modelId="{17726AA8-BA56-B14B-950F-BFC90B5FD2C6}" type="presOf" srcId="{368ECBC9-6515-EB4F-BB73-B26A4B83D00F}" destId="{27BEA932-DC44-0043-9035-FF366CCF5931}" srcOrd="1" destOrd="0" presId="urn:microsoft.com/office/officeart/2005/8/layout/orgChart1"/>
+    <dgm:cxn modelId="{77DC9CD2-7C9A-DA41-A741-F133D49D308C}" type="presOf" srcId="{78D31748-01E3-F04B-9A83-1B0398E87B41}" destId="{21AEEABC-AF60-5D44-B469-E51C0C0D8EC6}" srcOrd="0" destOrd="0" presId="urn:microsoft.com/office/officeart/2005/8/layout/orgChart1"/>
+    <dgm:cxn modelId="{5DF3B61F-5000-B14B-8583-79F37CA1AF3C}" srcId="{0E150763-D357-8940-B92A-6A4083C12E45}" destId="{368ECBC9-6515-EB4F-BB73-B26A4B83D00F}" srcOrd="3" destOrd="0" parTransId="{64E9EEAB-1C4B-C14C-96E9-9998D96F7E86}" sibTransId="{F8A13AB0-9577-B549-A1F3-4B79FDF8BC97}"/>
+    <dgm:cxn modelId="{E168E2F8-F0C8-FF44-8940-40621D0251EC}" srcId="{0E150763-D357-8940-B92A-6A4083C12E45}" destId="{78D31748-01E3-F04B-9A83-1B0398E87B41}" srcOrd="5" destOrd="0" parTransId="{314A3DE2-D766-8D48-8484-AF7C7B04BA78}" sibTransId="{EE73296E-897B-FD40-8AB3-F0FEBB0D68ED}"/>
+    <dgm:cxn modelId="{3E5AEE9B-BCE9-0048-8848-7DB8D59ED2AB}" type="presOf" srcId="{117BB58C-CBC6-0845-9E78-292BB52C32F7}" destId="{20F080AC-FC64-7040-B6B4-B5A307ECB85D}" srcOrd="0" destOrd="0" presId="urn:microsoft.com/office/officeart/2005/8/layout/orgChart1"/>
+    <dgm:cxn modelId="{672BEFDF-CA58-8E42-9965-8161342871AC}" type="presOf" srcId="{0E150763-D357-8940-B92A-6A4083C12E45}" destId="{E09D8A7A-D6CF-A246-86EB-F70EDE1DCD0C}" srcOrd="1" destOrd="0" presId="urn:microsoft.com/office/officeart/2005/8/layout/orgChart1"/>
+    <dgm:cxn modelId="{6F04EB27-ADD3-6E4B-AC94-1A1042067214}" type="presOf" srcId="{AE5B41C0-A824-EB41-9622-59E7344B18CE}" destId="{34FAAC3D-157D-7044-BC85-5907C48FF992}" srcOrd="1" destOrd="0" presId="urn:microsoft.com/office/officeart/2005/8/layout/orgChart1"/>
+    <dgm:cxn modelId="{73170342-CD79-894C-9C24-752BA107B3A2}" type="presOf" srcId="{368ECBC9-6515-EB4F-BB73-B26A4B83D00F}" destId="{C86EFA3A-2A99-354F-B198-1F465D0964BE}" srcOrd="0" destOrd="0" presId="urn:microsoft.com/office/officeart/2005/8/layout/orgChart1"/>
+    <dgm:cxn modelId="{5CDF743C-9AC8-814D-A20B-E495AABD15F5}" srcId="{DBE50FFF-8C1A-0C4D-83BA-7ACAAC1E8FEB}" destId="{0E150763-D357-8940-B92A-6A4083C12E45}" srcOrd="0" destOrd="0" parTransId="{D3C87406-15A6-1B4C-83E8-3A8A3A6DE97D}" sibTransId="{607E448D-958F-2B47-8514-AA6A5EDA02A4}"/>
+    <dgm:cxn modelId="{C9173D3B-45EA-0F42-B80C-3B768FB047E7}" type="presOf" srcId="{138D0B7E-4BCC-A94C-A522-B1178BDC5A43}" destId="{E65487EF-FEF1-8F45-B321-5B5B2AD938D1}" srcOrd="0" destOrd="0" presId="urn:microsoft.com/office/officeart/2005/8/layout/orgChart1"/>
+    <dgm:cxn modelId="{D5C4E472-C3A0-2E48-8918-AE7C18B665D9}" srcId="{0E150763-D357-8940-B92A-6A4083C12E45}" destId="{FC5695F4-AA7A-8E44-B44E-03473711BF4D}" srcOrd="4" destOrd="0" parTransId="{3E67E037-A43A-6B44-AF02-617E5D669B07}" sibTransId="{39DB7213-0507-D041-BB46-9A3743F0608F}"/>
+    <dgm:cxn modelId="{A20EECFF-F316-104C-A248-62F79EAD089A}" type="presOf" srcId="{DBE50FFF-8C1A-0C4D-83BA-7ACAAC1E8FEB}" destId="{4710BA7A-96C5-D047-B542-0E9197D0F15C}" srcOrd="0" destOrd="0" presId="urn:microsoft.com/office/officeart/2005/8/layout/orgChart1"/>
+    <dgm:cxn modelId="{89EA9567-D6FE-0645-87B4-0437C9BC4DDB}" type="presOf" srcId="{FC5695F4-AA7A-8E44-B44E-03473711BF4D}" destId="{BDE4C715-643B-9443-88BD-D65BDB611533}" srcOrd="0" destOrd="0" presId="urn:microsoft.com/office/officeart/2005/8/layout/orgChart1"/>
+    <dgm:cxn modelId="{8319A338-89FC-D34D-AB64-7D88CFC1AC7D}" type="presOf" srcId="{FC5695F4-AA7A-8E44-B44E-03473711BF4D}" destId="{DACBD48B-369F-1246-BC29-8640FDCA9F26}" srcOrd="1" destOrd="0" presId="urn:microsoft.com/office/officeart/2005/8/layout/orgChart1"/>
+    <dgm:cxn modelId="{E2C35608-CEB4-134F-8EB4-1310C3259546}" type="presOf" srcId="{AE5B41C0-A824-EB41-9622-59E7344B18CE}" destId="{87608825-6BB2-834E-AD80-F69653034F59}" srcOrd="0" destOrd="0" presId="urn:microsoft.com/office/officeart/2005/8/layout/orgChart1"/>
+    <dgm:cxn modelId="{2CC0036C-3473-214C-9B87-B6D0F6E7E1D1}" type="presOf" srcId="{78D31748-01E3-F04B-9A83-1B0398E87B41}" destId="{C78E5E0D-FB5D-544E-9D35-03835286D0BB}" srcOrd="1" destOrd="0" presId="urn:microsoft.com/office/officeart/2005/8/layout/orgChart1"/>
     <dgm:cxn modelId="{0B8162CC-2D37-9746-B6B9-F3E782BA4705}" type="presOf" srcId="{DA5B704E-80AE-7649-85F1-4CF244809BD9}" destId="{A59E9C61-1CD9-E245-85CE-621F84BCF593}" srcOrd="1" destOrd="0" presId="urn:microsoft.com/office/officeart/2005/8/layout/orgChart1"/>
+    <dgm:cxn modelId="{9AE70CF9-A5BA-6444-AF19-647FD4E097E2}" srcId="{0E150763-D357-8940-B92A-6A4083C12E45}" destId="{2E67F9B7-157D-5541-9E8B-E2D86E0E66B0}" srcOrd="2" destOrd="0" parTransId="{887E4FBC-F3F1-964F-AC7D-39CCA4797D8E}" sibTransId="{94A012FD-9C06-1741-8014-239D3E0CAB68}"/>
+    <dgm:cxn modelId="{99F2877B-BF45-6243-A96E-895C20FE8D87}" srcId="{0E150763-D357-8940-B92A-6A4083C12E45}" destId="{117BB58C-CBC6-0845-9E78-292BB52C32F7}" srcOrd="6" destOrd="0" parTransId="{138D0B7E-4BCC-A94C-A522-B1178BDC5A43}" sibTransId="{A5D85D88-D46A-C248-8FD4-5D65643E3321}"/>
+    <dgm:cxn modelId="{F6F58308-7648-144A-8608-7A847517480C}" type="presOf" srcId="{8FC962D5-24A1-894D-B347-024DD8E81077}" destId="{B6AF463D-3380-CF46-8C2A-177DF90CD817}" srcOrd="0" destOrd="0" presId="urn:microsoft.com/office/officeart/2005/8/layout/orgChart1"/>
     <dgm:cxn modelId="{07F91756-C662-484C-99D9-83F6C8C96A46}" type="presOf" srcId="{117BB58C-CBC6-0845-9E78-292BB52C32F7}" destId="{D0965BD1-9533-4C49-AFD1-13371C63610D}" srcOrd="1" destOrd="0" presId="urn:microsoft.com/office/officeart/2005/8/layout/orgChart1"/>
-    <dgm:cxn modelId="{2CC0036C-3473-214C-9B87-B6D0F6E7E1D1}" type="presOf" srcId="{78D31748-01E3-F04B-9A83-1B0398E87B41}" destId="{C78E5E0D-FB5D-544E-9D35-03835286D0BB}" srcOrd="1" destOrd="0" presId="urn:microsoft.com/office/officeart/2005/8/layout/orgChart1"/>
-    <dgm:cxn modelId="{C9173D3B-45EA-0F42-B80C-3B768FB047E7}" type="presOf" srcId="{138D0B7E-4BCC-A94C-A522-B1178BDC5A43}" destId="{E65487EF-FEF1-8F45-B321-5B5B2AD938D1}" srcOrd="0" destOrd="0" presId="urn:microsoft.com/office/officeart/2005/8/layout/orgChart1"/>
-    <dgm:cxn modelId="{77DC9CD2-7C9A-DA41-A741-F133D49D308C}" type="presOf" srcId="{78D31748-01E3-F04B-9A83-1B0398E87B41}" destId="{21AEEABC-AF60-5D44-B469-E51C0C0D8EC6}" srcOrd="0" destOrd="0" presId="urn:microsoft.com/office/officeart/2005/8/layout/orgChart1"/>
-    <dgm:cxn modelId="{8319A338-89FC-D34D-AB64-7D88CFC1AC7D}" type="presOf" srcId="{FC5695F4-AA7A-8E44-B44E-03473711BF4D}" destId="{DACBD48B-369F-1246-BC29-8640FDCA9F26}" srcOrd="1" destOrd="0" presId="urn:microsoft.com/office/officeart/2005/8/layout/orgChart1"/>
+    <dgm:cxn modelId="{7A898125-BB75-6143-83D7-F665DB2DDC27}" type="presOf" srcId="{2E67F9B7-157D-5541-9E8B-E2D86E0E66B0}" destId="{5CBE25A8-7D70-0849-A487-9806A4920EA8}" srcOrd="0" destOrd="0" presId="urn:microsoft.com/office/officeart/2005/8/layout/orgChart1"/>
+    <dgm:cxn modelId="{62191E38-E27C-1748-8F5D-2FAF87281502}" srcId="{0E150763-D357-8940-B92A-6A4083C12E45}" destId="{AE5B41C0-A824-EB41-9622-59E7344B18CE}" srcOrd="0" destOrd="0" parTransId="{8FC962D5-24A1-894D-B347-024DD8E81077}" sibTransId="{7FF02447-6CC3-5B40-BB2B-6E9219FA20ED}"/>
     <dgm:cxn modelId="{A6A25313-276F-B944-80ED-E5DAD823DDC9}" type="presOf" srcId="{0E150763-D357-8940-B92A-6A4083C12E45}" destId="{11E24E34-14CE-CB41-8D91-1D53771E73B7}" srcOrd="0" destOrd="0" presId="urn:microsoft.com/office/officeart/2005/8/layout/orgChart1"/>
+    <dgm:cxn modelId="{114CCE01-AE57-B04B-AF51-9F5FA7960B3A}" type="presOf" srcId="{DA5B704E-80AE-7649-85F1-4CF244809BD9}" destId="{8C3F0AE7-47A2-8D45-8D77-EEC9C7146137}" srcOrd="0" destOrd="0" presId="urn:microsoft.com/office/officeart/2005/8/layout/orgChart1"/>
+    <dgm:cxn modelId="{B69A170A-98B0-594D-9353-6DD70C0A6EA2}" type="presOf" srcId="{2E67F9B7-157D-5541-9E8B-E2D86E0E66B0}" destId="{4749C48E-6E22-6E48-B9BC-2BEB7FA0BC0D}" srcOrd="1" destOrd="0" presId="urn:microsoft.com/office/officeart/2005/8/layout/orgChart1"/>
     <dgm:cxn modelId="{6267C28E-68C2-5143-BC06-94B86FB99369}" type="presOf" srcId="{CEB8F436-EACE-C340-9DAD-81DEB3650439}" destId="{80EF1702-6007-2144-A3E4-FF10EC54B42A}" srcOrd="0" destOrd="0" presId="urn:microsoft.com/office/officeart/2005/8/layout/orgChart1"/>
-    <dgm:cxn modelId="{73170342-CD79-894C-9C24-752BA107B3A2}" type="presOf" srcId="{368ECBC9-6515-EB4F-BB73-B26A4B83D00F}" destId="{C86EFA3A-2A99-354F-B198-1F465D0964BE}" srcOrd="0" destOrd="0" presId="urn:microsoft.com/office/officeart/2005/8/layout/orgChart1"/>
-    <dgm:cxn modelId="{99F2877B-BF45-6243-A96E-895C20FE8D87}" srcId="{0E150763-D357-8940-B92A-6A4083C12E45}" destId="{117BB58C-CBC6-0845-9E78-292BB52C32F7}" srcOrd="6" destOrd="0" parTransId="{138D0B7E-4BCC-A94C-A522-B1178BDC5A43}" sibTransId="{A5D85D88-D46A-C248-8FD4-5D65643E3321}"/>
-    <dgm:cxn modelId="{5DF3B61F-5000-B14B-8583-79F37CA1AF3C}" srcId="{0E150763-D357-8940-B92A-6A4083C12E45}" destId="{368ECBC9-6515-EB4F-BB73-B26A4B83D00F}" srcOrd="3" destOrd="0" parTransId="{64E9EEAB-1C4B-C14C-96E9-9998D96F7E86}" sibTransId="{F8A13AB0-9577-B549-A1F3-4B79FDF8BC97}"/>
-    <dgm:cxn modelId="{114CCE01-AE57-B04B-AF51-9F5FA7960B3A}" type="presOf" srcId="{DA5B704E-80AE-7649-85F1-4CF244809BD9}" destId="{8C3F0AE7-47A2-8D45-8D77-EEC9C7146137}" srcOrd="0" destOrd="0" presId="urn:microsoft.com/office/officeart/2005/8/layout/orgChart1"/>
-    <dgm:cxn modelId="{A20EECFF-F316-104C-A248-62F79EAD089A}" type="presOf" srcId="{DBE50FFF-8C1A-0C4D-83BA-7ACAAC1E8FEB}" destId="{4710BA7A-96C5-D047-B542-0E9197D0F15C}" srcOrd="0" destOrd="0" presId="urn:microsoft.com/office/officeart/2005/8/layout/orgChart1"/>
+    <dgm:cxn modelId="{9DF7947C-EFCD-D24A-B5D4-5A75D3059A77}" type="presOf" srcId="{3E67E037-A43A-6B44-AF02-617E5D669B07}" destId="{F0FC1142-3CB2-924B-9C25-D0C038EBCB41}" srcOrd="0" destOrd="0" presId="urn:microsoft.com/office/officeart/2005/8/layout/orgChart1"/>
+    <dgm:cxn modelId="{E7953FBA-AB0F-A640-BBCC-C7AFAFF023DD}" srcId="{0E150763-D357-8940-B92A-6A4083C12E45}" destId="{DA5B704E-80AE-7649-85F1-4CF244809BD9}" srcOrd="1" destOrd="0" parTransId="{CEB8F436-EACE-C340-9DAD-81DEB3650439}" sibTransId="{0B72A499-9888-824D-87DD-7F9C048052AE}"/>
+    <dgm:cxn modelId="{7E084DD7-9F82-3C40-82F2-CEE201F05B63}" type="presOf" srcId="{887E4FBC-F3F1-964F-AC7D-39CCA4797D8E}" destId="{5599B950-DB4C-A94B-98A7-F15523113A4D}" srcOrd="0" destOrd="0" presId="urn:microsoft.com/office/officeart/2005/8/layout/orgChart1"/>
     <dgm:cxn modelId="{8216BDAC-D000-144E-89B8-BAB42396A503}" type="presOf" srcId="{64E9EEAB-1C4B-C14C-96E9-9998D96F7E86}" destId="{6A6670B4-2D74-BA4C-B685-3DE70AF13465}" srcOrd="0" destOrd="0" presId="urn:microsoft.com/office/officeart/2005/8/layout/orgChart1"/>
-    <dgm:cxn modelId="{E7953FBA-AB0F-A640-BBCC-C7AFAFF023DD}" srcId="{0E150763-D357-8940-B92A-6A4083C12E45}" destId="{DA5B704E-80AE-7649-85F1-4CF244809BD9}" srcOrd="1" destOrd="0" parTransId="{CEB8F436-EACE-C340-9DAD-81DEB3650439}" sibTransId="{0B72A499-9888-824D-87DD-7F9C048052AE}"/>
-    <dgm:cxn modelId="{6F04EB27-ADD3-6E4B-AC94-1A1042067214}" type="presOf" srcId="{AE5B41C0-A824-EB41-9622-59E7344B18CE}" destId="{34FAAC3D-157D-7044-BC85-5907C48FF992}" srcOrd="1" destOrd="0" presId="urn:microsoft.com/office/officeart/2005/8/layout/orgChart1"/>
-    <dgm:cxn modelId="{7A898125-BB75-6143-83D7-F665DB2DDC27}" type="presOf" srcId="{2E67F9B7-157D-5541-9E8B-E2D86E0E66B0}" destId="{5CBE25A8-7D70-0849-A487-9806A4920EA8}" srcOrd="0" destOrd="0" presId="urn:microsoft.com/office/officeart/2005/8/layout/orgChart1"/>
-    <dgm:cxn modelId="{7E084DD7-9F82-3C40-82F2-CEE201F05B63}" type="presOf" srcId="{887E4FBC-F3F1-964F-AC7D-39CCA4797D8E}" destId="{5599B950-DB4C-A94B-98A7-F15523113A4D}" srcOrd="0" destOrd="0" presId="urn:microsoft.com/office/officeart/2005/8/layout/orgChart1"/>
-    <dgm:cxn modelId="{62191E38-E27C-1748-8F5D-2FAF87281502}" srcId="{0E150763-D357-8940-B92A-6A4083C12E45}" destId="{AE5B41C0-A824-EB41-9622-59E7344B18CE}" srcOrd="0" destOrd="0" parTransId="{8FC962D5-24A1-894D-B347-024DD8E81077}" sibTransId="{7FF02447-6CC3-5B40-BB2B-6E9219FA20ED}"/>
-    <dgm:cxn modelId="{9AE70CF9-A5BA-6444-AF19-647FD4E097E2}" srcId="{0E150763-D357-8940-B92A-6A4083C12E45}" destId="{2E67F9B7-157D-5541-9E8B-E2D86E0E66B0}" srcOrd="2" destOrd="0" parTransId="{887E4FBC-F3F1-964F-AC7D-39CCA4797D8E}" sibTransId="{94A012FD-9C06-1741-8014-239D3E0CAB68}"/>
-    <dgm:cxn modelId="{F6F58308-7648-144A-8608-7A847517480C}" type="presOf" srcId="{8FC962D5-24A1-894D-B347-024DD8E81077}" destId="{B6AF463D-3380-CF46-8C2A-177DF90CD817}" srcOrd="0" destOrd="0" presId="urn:microsoft.com/office/officeart/2005/8/layout/orgChart1"/>
-    <dgm:cxn modelId="{9DF7947C-EFCD-D24A-B5D4-5A75D3059A77}" type="presOf" srcId="{3E67E037-A43A-6B44-AF02-617E5D669B07}" destId="{F0FC1142-3CB2-924B-9C25-D0C038EBCB41}" srcOrd="0" destOrd="0" presId="urn:microsoft.com/office/officeart/2005/8/layout/orgChart1"/>
-    <dgm:cxn modelId="{17726AA8-BA56-B14B-950F-BFC90B5FD2C6}" type="presOf" srcId="{368ECBC9-6515-EB4F-BB73-B26A4B83D00F}" destId="{27BEA932-DC44-0043-9035-FF366CCF5931}" srcOrd="1" destOrd="0" presId="urn:microsoft.com/office/officeart/2005/8/layout/orgChart1"/>
-    <dgm:cxn modelId="{E2C35608-CEB4-134F-8EB4-1310C3259546}" type="presOf" srcId="{AE5B41C0-A824-EB41-9622-59E7344B18CE}" destId="{87608825-6BB2-834E-AD80-F69653034F59}" srcOrd="0" destOrd="0" presId="urn:microsoft.com/office/officeart/2005/8/layout/orgChart1"/>
-    <dgm:cxn modelId="{5CDF743C-9AC8-814D-A20B-E495AABD15F5}" srcId="{DBE50FFF-8C1A-0C4D-83BA-7ACAAC1E8FEB}" destId="{0E150763-D357-8940-B92A-6A4083C12E45}" srcOrd="0" destOrd="0" parTransId="{D3C87406-15A6-1B4C-83E8-3A8A3A6DE97D}" sibTransId="{607E448D-958F-2B47-8514-AA6A5EDA02A4}"/>
-    <dgm:cxn modelId="{89EA9567-D6FE-0645-87B4-0437C9BC4DDB}" type="presOf" srcId="{FC5695F4-AA7A-8E44-B44E-03473711BF4D}" destId="{BDE4C715-643B-9443-88BD-D65BDB611533}" srcOrd="0" destOrd="0" presId="urn:microsoft.com/office/officeart/2005/8/layout/orgChart1"/>
-    <dgm:cxn modelId="{E168E2F8-F0C8-FF44-8940-40621D0251EC}" srcId="{0E150763-D357-8940-B92A-6A4083C12E45}" destId="{78D31748-01E3-F04B-9A83-1B0398E87B41}" srcOrd="5" destOrd="0" parTransId="{314A3DE2-D766-8D48-8484-AF7C7B04BA78}" sibTransId="{EE73296E-897B-FD40-8AB3-F0FEBB0D68ED}"/>
-    <dgm:cxn modelId="{672BEFDF-CA58-8E42-9965-8161342871AC}" type="presOf" srcId="{0E150763-D357-8940-B92A-6A4083C12E45}" destId="{E09D8A7A-D6CF-A246-86EB-F70EDE1DCD0C}" srcOrd="1" destOrd="0" presId="urn:microsoft.com/office/officeart/2005/8/layout/orgChart1"/>
-    <dgm:cxn modelId="{3E5AEE9B-BCE9-0048-8848-7DB8D59ED2AB}" type="presOf" srcId="{117BB58C-CBC6-0845-9E78-292BB52C32F7}" destId="{20F080AC-FC64-7040-B6B4-B5A307ECB85D}" srcOrd="0" destOrd="0" presId="urn:microsoft.com/office/officeart/2005/8/layout/orgChart1"/>
     <dgm:cxn modelId="{0BA1177B-CA72-7E4F-B043-255315E41BBC}" type="presOf" srcId="{314A3DE2-D766-8D48-8484-AF7C7B04BA78}" destId="{107DD371-DC20-BB40-AD15-604AD1CF713C}" srcOrd="0" destOrd="0" presId="urn:microsoft.com/office/officeart/2005/8/layout/orgChart1"/>
-    <dgm:cxn modelId="{B69A170A-98B0-594D-9353-6DD70C0A6EA2}" type="presOf" srcId="{2E67F9B7-157D-5541-9E8B-E2D86E0E66B0}" destId="{4749C48E-6E22-6E48-B9BC-2BEB7FA0BC0D}" srcOrd="1" destOrd="0" presId="urn:microsoft.com/office/officeart/2005/8/layout/orgChart1"/>
-    <dgm:cxn modelId="{D5C4E472-C3A0-2E48-8918-AE7C18B665D9}" srcId="{0E150763-D357-8940-B92A-6A4083C12E45}" destId="{FC5695F4-AA7A-8E44-B44E-03473711BF4D}" srcOrd="4" destOrd="0" parTransId="{3E67E037-A43A-6B44-AF02-617E5D669B07}" sibTransId="{39DB7213-0507-D041-BB46-9A3743F0608F}"/>
     <dgm:cxn modelId="{C0894722-5200-F24D-8485-38A48B746B55}" type="presParOf" srcId="{4710BA7A-96C5-D047-B542-0E9197D0F15C}" destId="{33941368-2461-6D43-ACA5-38143D34A43B}" srcOrd="0" destOrd="0" presId="urn:microsoft.com/office/officeart/2005/8/layout/orgChart1"/>
     <dgm:cxn modelId="{5101E5B9-59D9-B74F-A832-C3A43517BBAC}" type="presParOf" srcId="{33941368-2461-6D43-ACA5-38143D34A43B}" destId="{D934D333-ED73-A843-AF5A-1F7060A4C84A}" srcOrd="0" destOrd="0" presId="urn:microsoft.com/office/officeart/2005/8/layout/orgChart1"/>
     <dgm:cxn modelId="{CCD192B2-9CB7-5844-A3DE-8160B30BC8F1}" type="presParOf" srcId="{D934D333-ED73-A843-AF5A-1F7060A4C84A}" destId="{11E24E34-14CE-CB41-8D91-1D53771E73B7}" srcOrd="0" destOrd="0" presId="urn:microsoft.com/office/officeart/2005/8/layout/orgChart1"/>
@@ -16232,7 +16504,7 @@
         <a:p>
           <a:r>
             <a:rPr lang="en-CA"/>
-            <a:t>2.2.1 Read events*</a:t>
+            <a:t>2.2.1 Review events*</a:t>
           </a:r>
           <a:endParaRPr lang="en-US"/>
         </a:p>
@@ -19102,11 +19374,9 @@
           <a:avLst/>
         </a:prstGeom>
         <a:solidFill>
-          <a:schemeClr val="lt1">
-            <a:hueOff val="0"/>
-            <a:satOff val="0"/>
-            <a:lumOff val="0"/>
-            <a:alphaOff val="0"/>
+          <a:schemeClr val="accent6">
+            <a:lumMod val="40000"/>
+            <a:lumOff val="60000"/>
           </a:schemeClr>
         </a:solidFill>
         <a:ln w="25400" cap="flat" cmpd="sng" algn="ctr">
@@ -28172,7 +28442,7 @@
           </a:pPr>
           <a:r>
             <a:rPr lang="en-CA" sz="800" kern="1200"/>
-            <a:t>2.2.1 Read events*</a:t>
+            <a:t>2.2.1 Review events*</a:t>
           </a:r>
           <a:endParaRPr lang="en-US" sz="800" kern="1200"/>
         </a:p>
@@ -42383,7 +42653,7 @@
 </file>
 
 <file path=customXml/itemProps1.xml><?xml version="1.0" encoding="utf-8"?>
-<ds:datastoreItem xmlns:ds="http://schemas.openxmlformats.org/officeDocument/2006/customXml" ds:itemID="{5B8C64AD-AB35-2542-8725-FB28D4143677}">
+<ds:datastoreItem xmlns:ds="http://schemas.openxmlformats.org/officeDocument/2006/customXml" ds:itemID="{0B76CE47-F35D-F545-B6BA-50FBBCFEE61F}">
   <ds:schemaRefs>
     <ds:schemaRef ds:uri="http://schemas.openxmlformats.org/officeDocument/2006/bibliography"/>
   </ds:schemaRefs>

</xml_diff>